<commit_message>
hasil learning 11 mei 2021
</commit_message>
<xml_diff>
--- a/Summary Learning.docx
+++ b/Summary Learning.docx
@@ -281,6 +281,9 @@
         <w:ind w:left="1440"/>
       </w:pPr>
       <w:r>
+        <w:rPr>
+          <w:noProof/>
+        </w:rPr>
         <w:drawing>
           <wp:inline distT="0" distB="0" distL="0" distR="0" wp14:anchorId="4BCDB79A" wp14:editId="7C864DC5">
             <wp:extent cx="4044950" cy="2119277"/>
@@ -377,7 +380,7 @@
           <w:numId w:val="2"/>
         </w:numPr>
       </w:pPr>
-      <w:hyperlink r:id="rId9" w:history="1">
+      <w:hyperlink r:id="rId9" w:anchor="1" w:history="1">
         <w:r>
           <w:rPr>
             <w:rStyle w:val="Hyperlink"/>
@@ -408,8 +411,187 @@
       <w:r>
         <w:t xml:space="preserve"> </w:t>
       </w:r>
+    </w:p>
+    <w:p>
+      <w:r>
+        <w:br w:type="page"/>
+      </w:r>
+    </w:p>
+    <w:p>
+      <w:pPr>
+        <w:pStyle w:val="ListParagraph"/>
+        <w:ind w:left="1800"/>
+      </w:pPr>
+    </w:p>
+    <w:p>
+      <w:pPr>
+        <w:pStyle w:val="ListParagraph"/>
+        <w:numPr>
+          <w:ilvl w:val="0"/>
+          <w:numId w:val="1"/>
+        </w:numPr>
+      </w:pPr>
+      <w:proofErr w:type="spellStart"/>
+      <w:r>
+        <w:t>Hasil</w:t>
+      </w:r>
+      <w:proofErr w:type="spellEnd"/>
+      <w:r>
+        <w:t xml:space="preserve"> learning 11 </w:t>
+      </w:r>
+      <w:proofErr w:type="spellStart"/>
+      <w:r>
+        <w:t>mei</w:t>
+      </w:r>
+      <w:proofErr w:type="spellEnd"/>
+      <w:r>
+        <w:t xml:space="preserve"> 2021</w:t>
+      </w:r>
+    </w:p>
+    <w:p>
+      <w:pPr>
+        <w:pStyle w:val="ListParagraph"/>
+        <w:numPr>
+          <w:ilvl w:val="1"/>
+          <w:numId w:val="1"/>
+        </w:numPr>
+      </w:pPr>
+      <w:proofErr w:type="spellStart"/>
+      <w:r>
+        <w:t>Berhasil</w:t>
+      </w:r>
+      <w:proofErr w:type="spellEnd"/>
+      <w:r>
+        <w:t xml:space="preserve"> </w:t>
+      </w:r>
+      <w:proofErr w:type="spellStart"/>
+      <w:r>
+        <w:t>menginstal</w:t>
+      </w:r>
+      <w:proofErr w:type="spellEnd"/>
+      <w:r>
+        <w:t xml:space="preserve"> Ubuntu 20.04 di virtual box </w:t>
+      </w:r>
+      <w:proofErr w:type="spellStart"/>
+      <w:r>
+        <w:t>dan</w:t>
+      </w:r>
+      <w:proofErr w:type="spellEnd"/>
+      <w:r>
+        <w:t xml:space="preserve"> </w:t>
+      </w:r>
+      <w:proofErr w:type="spellStart"/>
+      <w:r>
+        <w:t>sudah</w:t>
+      </w:r>
+      <w:proofErr w:type="spellEnd"/>
+      <w:r>
+        <w:t xml:space="preserve"> </w:t>
+      </w:r>
+      <w:proofErr w:type="spellStart"/>
+      <w:r>
+        <w:t>bisa</w:t>
+      </w:r>
+      <w:proofErr w:type="spellEnd"/>
+      <w:r>
+        <w:t xml:space="preserve"> </w:t>
+      </w:r>
+      <w:proofErr w:type="spellStart"/>
+      <w:r>
+        <w:t>koneksi</w:t>
+      </w:r>
+      <w:proofErr w:type="spellEnd"/>
+      <w:r>
+        <w:t xml:space="preserve"> </w:t>
+      </w:r>
+      <w:proofErr w:type="spellStart"/>
+      <w:r>
+        <w:t>ke</w:t>
+      </w:r>
+      <w:proofErr w:type="spellEnd"/>
+      <w:r>
+        <w:t xml:space="preserve"> cloud server via Ubuntu</w:t>
+      </w:r>
+    </w:p>
+    <w:p>
+      <w:pPr>
+        <w:ind w:left="720" w:firstLine="720"/>
+      </w:pPr>
+      <w:r>
+        <w:drawing>
+          <wp:inline distT="0" distB="0" distL="0" distR="0" wp14:anchorId="40B66CDD" wp14:editId="76DCC781">
+            <wp:extent cx="4451350" cy="2503884"/>
+            <wp:effectExtent l="0" t="0" r="6350" b="0"/>
+            <wp:docPr id="3" name="Picture 3"/>
+            <wp:cNvGraphicFramePr>
+              <a:graphicFrameLocks xmlns:a="http://schemas.openxmlformats.org/drawingml/2006/main" noChangeAspect="1"/>
+            </wp:cNvGraphicFramePr>
+            <a:graphic xmlns:a="http://schemas.openxmlformats.org/drawingml/2006/main">
+              <a:graphicData uri="http://schemas.openxmlformats.org/drawingml/2006/picture">
+                <pic:pic xmlns:pic="http://schemas.openxmlformats.org/drawingml/2006/picture">
+                  <pic:nvPicPr>
+                    <pic:cNvPr id="1" name=""/>
+                    <pic:cNvPicPr/>
+                  </pic:nvPicPr>
+                  <pic:blipFill>
+                    <a:blip r:embed="rId11"/>
+                    <a:stretch>
+                      <a:fillRect/>
+                    </a:stretch>
+                  </pic:blipFill>
+                  <pic:spPr>
+                    <a:xfrm>
+                      <a:off x="0" y="0"/>
+                      <a:ext cx="4460019" cy="2508760"/>
+                    </a:xfrm>
+                    <a:prstGeom prst="rect">
+                      <a:avLst/>
+                    </a:prstGeom>
+                  </pic:spPr>
+                </pic:pic>
+              </a:graphicData>
+            </a:graphic>
+          </wp:inline>
+        </w:drawing>
+      </w:r>
       <w:bookmarkStart w:id="0" w:name="_GoBack"/>
       <w:bookmarkEnd w:id="0"/>
+    </w:p>
+    <w:p>
+      <w:pPr>
+        <w:pStyle w:val="ListParagraph"/>
+        <w:numPr>
+          <w:ilvl w:val="1"/>
+          <w:numId w:val="1"/>
+        </w:numPr>
+      </w:pPr>
+      <w:r>
+        <w:t xml:space="preserve">Upload </w:t>
+      </w:r>
+      <w:proofErr w:type="spellStart"/>
+      <w:r>
+        <w:t>preauth</w:t>
+      </w:r>
+      <w:proofErr w:type="spellEnd"/>
+      <w:r>
+        <w:t xml:space="preserve"> login di cloud server agar </w:t>
+      </w:r>
+      <w:proofErr w:type="spellStart"/>
+      <w:r>
+        <w:t>bisa</w:t>
+      </w:r>
+      <w:proofErr w:type="spellEnd"/>
+      <w:r>
+        <w:t xml:space="preserve"> </w:t>
+      </w:r>
+      <w:proofErr w:type="spellStart"/>
+      <w:r>
+        <w:t>diakses</w:t>
+      </w:r>
+      <w:proofErr w:type="spellEnd"/>
+      <w:r>
+        <w:t xml:space="preserve"> public </w:t>
+      </w:r>
     </w:p>
     <w:sectPr>
       <w:pgSz w:w="12240" w:h="15840"/>
@@ -426,7 +608,7 @@
   <w:abstractNum w:abstractNumId="0" w15:restartNumberingAfterBreak="0">
     <w:nsid w:val="22085100"/>
     <w:multiLevelType w:val="hybridMultilevel"/>
-    <w:tmpl w:val="80162D20"/>
+    <w:tmpl w:val="B4327B88"/>
     <w:lvl w:ilvl="0" w:tplc="04090019">
       <w:start w:val="1"/>
       <w:numFmt w:val="lowerLetter"/>
@@ -512,7 +694,7 @@
   <w:abstractNum w:abstractNumId="1" w15:restartNumberingAfterBreak="0">
     <w:nsid w:val="68943D41"/>
     <w:multiLevelType w:val="hybridMultilevel"/>
-    <w:tmpl w:val="D5C0D2F4"/>
+    <w:tmpl w:val="4A2E1448"/>
     <w:lvl w:ilvl="0" w:tplc="0409000F">
       <w:start w:val="1"/>
       <w:numFmt w:val="decimal"/>

</xml_diff>